<commit_message>
support multi json / word in same directory.
</commit_message>
<xml_diff>
--- a/WordHelper/SampleFile/Doc1.docx
+++ b/WordHelper/SampleFile/Doc1.docx
@@ -2,17 +2,26 @@
 <file path=word/document.xml><?xml version="1.0" encoding="utf-8"?>
 <w:document xmlns:wpc="http://schemas.microsoft.com/office/word/2010/wordprocessingCanvas" xmlns:cx="http://schemas.microsoft.com/office/drawing/2014/chartex" xmlns:cx1="http://schemas.microsoft.com/office/drawing/2015/9/8/chartex" xmlns:cx2="http://schemas.microsoft.com/office/drawing/2015/10/21/chartex" xmlns:cx3="http://schemas.microsoft.com/office/drawing/2016/5/9/chartex" xmlns:cx4="http://schemas.microsoft.com/office/drawing/2016/5/10/chartex" xmlns:cx5="http://schemas.microsoft.com/office/drawing/2016/5/11/chartex" xmlns:cx6="http://schemas.microsoft.com/office/drawing/2016/5/12/chartex" xmlns:cx7="http://schemas.microsoft.com/office/drawing/2016/5/13/chartex" xmlns:cx8="http://schemas.microsoft.com/office/drawing/2016/5/14/chartex" xmlns:mc="http://schemas.openxmlformats.org/markup-compatibility/2006" xmlns:aink="http://schemas.microsoft.com/office/drawing/2016/ink" xmlns:am3d="http://schemas.microsoft.com/office/drawing/2017/model3d" xmlns:o="urn:schemas-microsoft-com:office:office" xmlns:r="http://schemas.openxmlformats.org/officeDocument/2006/relationships" xmlns:m="http://schemas.openxmlformats.org/officeDocument/2006/math" xmlns:v="urn:schemas-microsoft-com:vml" xmlns:wp14="http://schemas.microsoft.com/office/word/2010/wordprocessingDrawing" xmlns:wp="http://schemas.openxmlformats.org/drawingml/2006/wordprocessingDrawing" xmlns:w10="urn:schemas-microsoft-com:office:word" xmlns:w="http://schemas.openxmlformats.org/wordprocessingml/2006/main" xmlns:w14="http://schemas.microsoft.com/office/word/2010/wordml" xmlns:w15="http://schemas.microsoft.com/office/word/2012/wordml" xmlns:w16cid="http://schemas.microsoft.com/office/word/2016/wordml/cid" xmlns:w16se="http://schemas.microsoft.com/office/word/2015/wordml/symex" xmlns:wpg="http://schemas.microsoft.com/office/word/2010/wordprocessingGroup" xmlns:wpi="http://schemas.microsoft.com/office/word/2010/wordprocessingInk" xmlns:wne="http://schemas.microsoft.com/office/word/2006/wordml" xmlns:wps="http://schemas.microsoft.com/office/word/2010/wordprocessingShape" mc:Ignorable="w14 w15 w16se w16cid wp14">
   <w:body>
+    <w:bookmarkStart w:id="0" w:name="_GoBack"/>
+    <w:bookmarkEnd w:id="0"/>
     <w:p>
-      <w:fldSimple w:instr=" DOCPROPERTY  Manager2  \* MERGEFORMAT ">
-        <w:r>
-          <w:t>Peter</w:t>
-        </w:r>
-      </w:fldSimple>
+      <w:r>
+        <w:fldChar w:fldCharType="begin"/>
+      </w:r>
+      <w:r>
+        <w:instrText xml:space="preserve"> DOCPROPERTY  Manager2  \* MERGEFORMAT </w:instrText>
+      </w:r>
+      <w:r>
+        <w:fldChar w:fldCharType="separate"/>
+      </w:r>
+      <w:r>
+        <w:t>Peter</w:t>
+      </w:r>
+      <w:r>
+        <w:fldChar w:fldCharType="end"/>
+      </w:r>
     </w:p>
-    <w:p>
-      <w:bookmarkStart w:id="0" w:name="_GoBack"/>
-      <w:bookmarkEnd w:id="0"/>
-    </w:p>
+    <w:p/>
     <w:sectPr>
       <w:pgSz w:w="11906" w:h="16838"/>
       <w:pgMar w:top="1440" w:right="1800" w:bottom="1440" w:left="1800" w:header="851" w:footer="992" w:gutter="0"/>
@@ -21,6 +30,44 @@
     </w:sectPr>
   </w:body>
 </w:document>
+</file>
+
+<file path=word/endnotes.xml><?xml version="1.0" encoding="utf-8"?>
+<w:endnotes xmlns:wpc="http://schemas.microsoft.com/office/word/2010/wordprocessingCanvas" xmlns:cx="http://schemas.microsoft.com/office/drawing/2014/chartex" xmlns:cx1="http://schemas.microsoft.com/office/drawing/2015/9/8/chartex" xmlns:cx2="http://schemas.microsoft.com/office/drawing/2015/10/21/chartex" xmlns:cx3="http://schemas.microsoft.com/office/drawing/2016/5/9/chartex" xmlns:cx4="http://schemas.microsoft.com/office/drawing/2016/5/10/chartex" xmlns:cx5="http://schemas.microsoft.com/office/drawing/2016/5/11/chartex" xmlns:cx6="http://schemas.microsoft.com/office/drawing/2016/5/12/chartex" xmlns:cx7="http://schemas.microsoft.com/office/drawing/2016/5/13/chartex" xmlns:cx8="http://schemas.microsoft.com/office/drawing/2016/5/14/chartex" xmlns:mc="http://schemas.openxmlformats.org/markup-compatibility/2006" xmlns:aink="http://schemas.microsoft.com/office/drawing/2016/ink" xmlns:am3d="http://schemas.microsoft.com/office/drawing/2017/model3d" xmlns:o="urn:schemas-microsoft-com:office:office" xmlns:r="http://schemas.openxmlformats.org/officeDocument/2006/relationships" xmlns:m="http://schemas.openxmlformats.org/officeDocument/2006/math" xmlns:v="urn:schemas-microsoft-com:vml" xmlns:wp14="http://schemas.microsoft.com/office/word/2010/wordprocessingDrawing" xmlns:wp="http://schemas.openxmlformats.org/drawingml/2006/wordprocessingDrawing" xmlns:w10="urn:schemas-microsoft-com:office:word" xmlns:w="http://schemas.openxmlformats.org/wordprocessingml/2006/main" xmlns:w14="http://schemas.microsoft.com/office/word/2010/wordml" xmlns:w15="http://schemas.microsoft.com/office/word/2012/wordml" xmlns:w16cid="http://schemas.microsoft.com/office/word/2016/wordml/cid" xmlns:w16se="http://schemas.microsoft.com/office/word/2015/wordml/symex" xmlns:wpg="http://schemas.microsoft.com/office/word/2010/wordprocessingGroup" xmlns:wpi="http://schemas.microsoft.com/office/word/2010/wordprocessingInk" xmlns:wne="http://schemas.microsoft.com/office/word/2006/wordml" xmlns:wps="http://schemas.microsoft.com/office/word/2010/wordprocessingShape" mc:Ignorable="w14 w15 w16se w16cid wp14">
+  <w:endnote w:type="separator" w:id="-1">
+    <w:p>
+      <w:r>
+        <w:separator/>
+      </w:r>
+    </w:p>
+  </w:endnote>
+  <w:endnote w:type="continuationSeparator" w:id="0">
+    <w:p>
+      <w:r>
+        <w:continuationSeparator/>
+      </w:r>
+    </w:p>
+  </w:endnote>
+</w:endnotes>
+</file>
+
+<file path=word/footnotes.xml><?xml version="1.0" encoding="utf-8"?>
+<w:footnotes xmlns:wpc="http://schemas.microsoft.com/office/word/2010/wordprocessingCanvas" xmlns:cx="http://schemas.microsoft.com/office/drawing/2014/chartex" xmlns:cx1="http://schemas.microsoft.com/office/drawing/2015/9/8/chartex" xmlns:cx2="http://schemas.microsoft.com/office/drawing/2015/10/21/chartex" xmlns:cx3="http://schemas.microsoft.com/office/drawing/2016/5/9/chartex" xmlns:cx4="http://schemas.microsoft.com/office/drawing/2016/5/10/chartex" xmlns:cx5="http://schemas.microsoft.com/office/drawing/2016/5/11/chartex" xmlns:cx6="http://schemas.microsoft.com/office/drawing/2016/5/12/chartex" xmlns:cx7="http://schemas.microsoft.com/office/drawing/2016/5/13/chartex" xmlns:cx8="http://schemas.microsoft.com/office/drawing/2016/5/14/chartex" xmlns:mc="http://schemas.openxmlformats.org/markup-compatibility/2006" xmlns:aink="http://schemas.microsoft.com/office/drawing/2016/ink" xmlns:am3d="http://schemas.microsoft.com/office/drawing/2017/model3d" xmlns:o="urn:schemas-microsoft-com:office:office" xmlns:r="http://schemas.openxmlformats.org/officeDocument/2006/relationships" xmlns:m="http://schemas.openxmlformats.org/officeDocument/2006/math" xmlns:v="urn:schemas-microsoft-com:vml" xmlns:wp14="http://schemas.microsoft.com/office/word/2010/wordprocessingDrawing" xmlns:wp="http://schemas.openxmlformats.org/drawingml/2006/wordprocessingDrawing" xmlns:w10="urn:schemas-microsoft-com:office:word" xmlns:w="http://schemas.openxmlformats.org/wordprocessingml/2006/main" xmlns:w14="http://schemas.microsoft.com/office/word/2010/wordml" xmlns:w15="http://schemas.microsoft.com/office/word/2012/wordml" xmlns:w16cid="http://schemas.microsoft.com/office/word/2016/wordml/cid" xmlns:w16se="http://schemas.microsoft.com/office/word/2015/wordml/symex" xmlns:wpg="http://schemas.microsoft.com/office/word/2010/wordprocessingGroup" xmlns:wpi="http://schemas.microsoft.com/office/word/2010/wordprocessingInk" xmlns:wne="http://schemas.microsoft.com/office/word/2006/wordml" xmlns:wps="http://schemas.microsoft.com/office/word/2010/wordprocessingShape" mc:Ignorable="w14 w15 w16se w16cid wp14">
+  <w:footnote w:type="separator" w:id="-1">
+    <w:p>
+      <w:r>
+        <w:separator/>
+      </w:r>
+    </w:p>
+  </w:footnote>
+  <w:footnote w:type="continuationSeparator" w:id="0">
+    <w:p>
+      <w:r>
+        <w:continuationSeparator/>
+      </w:r>
+    </w:p>
+  </w:footnote>
+</w:footnotes>
 </file>
 
 <file path=word/styles.xml><?xml version="1.0" encoding="utf-8"?>
@@ -448,6 +495,66 @@
     <w:semiHidden/>
     <w:unhideWhenUsed/>
   </w:style>
+  <w:style w:type="paragraph" w:styleId="a3">
+    <w:name w:val="header"/>
+    <w:basedOn w:val="a"/>
+    <w:link w:val="a4"/>
+    <w:uiPriority w:val="99"/>
+    <w:unhideWhenUsed/>
+    <w:rsid w:val="003B2BBE"/>
+    <w:pPr>
+      <w:tabs>
+        <w:tab w:val="center" w:pos="4153"/>
+        <w:tab w:val="right" w:pos="8306"/>
+      </w:tabs>
+      <w:snapToGrid w:val="0"/>
+    </w:pPr>
+    <w:rPr>
+      <w:sz w:val="20"/>
+      <w:szCs w:val="20"/>
+    </w:rPr>
+  </w:style>
+  <w:style w:type="character" w:customStyle="1" w:styleId="a4">
+    <w:name w:val="頁首 字元"/>
+    <w:basedOn w:val="a0"/>
+    <w:link w:val="a3"/>
+    <w:uiPriority w:val="99"/>
+    <w:rsid w:val="003B2BBE"/>
+    <w:rPr>
+      <w:sz w:val="20"/>
+      <w:szCs w:val="20"/>
+    </w:rPr>
+  </w:style>
+  <w:style w:type="paragraph" w:styleId="a5">
+    <w:name w:val="footer"/>
+    <w:basedOn w:val="a"/>
+    <w:link w:val="a6"/>
+    <w:uiPriority w:val="99"/>
+    <w:unhideWhenUsed/>
+    <w:rsid w:val="003B2BBE"/>
+    <w:pPr>
+      <w:tabs>
+        <w:tab w:val="center" w:pos="4153"/>
+        <w:tab w:val="right" w:pos="8306"/>
+      </w:tabs>
+      <w:snapToGrid w:val="0"/>
+    </w:pPr>
+    <w:rPr>
+      <w:sz w:val="20"/>
+      <w:szCs w:val="20"/>
+    </w:rPr>
+  </w:style>
+  <w:style w:type="character" w:customStyle="1" w:styleId="a6">
+    <w:name w:val="頁尾 字元"/>
+    <w:basedOn w:val="a0"/>
+    <w:link w:val="a5"/>
+    <w:uiPriority w:val="99"/>
+    <w:rsid w:val="003B2BBE"/>
+    <w:rPr>
+      <w:sz w:val="20"/>
+      <w:szCs w:val="20"/>
+    </w:rPr>
+  </w:style>
 </w:styles>
 </file>
 
@@ -717,7 +824,7 @@
 </file>
 
 <file path=customXml/itemProps1.xml><?xml version="1.0" encoding="utf-8"?>
-<ds:datastoreItem xmlns:ds="http://schemas.openxmlformats.org/officeDocument/2006/customXml" ds:itemID="{D32C843B-8101-4A7F-A3B0-B0D26DC92F0E}">
+<ds:datastoreItem xmlns:ds="http://schemas.openxmlformats.org/officeDocument/2006/customXml" ds:itemID="{40A128E0-FCEA-440D-AD89-F680B3B11C2F}">
   <ds:schemaRefs>
     <ds:schemaRef ds:uri="http://schemas.openxmlformats.org/officeDocument/2006/bibliography"/>
   </ds:schemaRefs>

</xml_diff>